<commit_message>
Avancement 08 02 18
Documentation initiale, MLD, MCD, Rendu 1, Uses-cases, Scenarii, Maquette
</commit_message>
<xml_diff>
--- a/Projet Web/Analyse/Scenarii/scenario_Consulter_les_utilisateurs_présents_et_leurs_droits.docx
+++ b/Projet Web/Analyse/Scenarii/scenario_Consulter_les_utilisateurs_présents_et_leurs_droits.docx
@@ -243,7 +243,16 @@
                 <w:rFonts w:cs="Arial"/>
                 <w:szCs w:val="36"/>
               </w:rPr>
-              <w:t>Administrer les droits</w:t>
+              <w:t>Consulter les utilisate</w:t>
+            </w:r>
+            <w:bookmarkStart w:id="0" w:name="_GoBack"/>
+            <w:bookmarkEnd w:id="0"/>
+            <w:r>
+              <w:rPr>
+                <w:rFonts w:cs="Arial"/>
+                <w:szCs w:val="36"/>
+              </w:rPr>
+              <w:t>urs présents et leurs droits</w:t>
             </w:r>
           </w:p>
         </w:tc>
@@ -311,7 +320,7 @@
                 <w:rFonts w:cs="Arial"/>
                 <w:szCs w:val="36"/>
               </w:rPr>
-              <w:t>Consulter les utilisateurs présents et leurs droits</w:t>
+              <w:t>Supprimer les droits d’un utilisateurs, Ajouter les droits d’un utilisateurs</w:t>
             </w:r>
           </w:p>
         </w:tc>
@@ -379,7 +388,14 @@
                 <w:rFonts w:cs="Arial"/>
                 <w:szCs w:val="36"/>
               </w:rPr>
-              <w:t>5h</w:t>
+              <w:t>5</w:t>
+            </w:r>
+            <w:r>
+              <w:rPr>
+                <w:rFonts w:cs="Arial"/>
+                <w:szCs w:val="36"/>
+              </w:rPr>
+              <w:t>h</w:t>
             </w:r>
           </w:p>
         </w:tc>
@@ -462,8 +478,8 @@
         <w:tblLook w:val="0420" w:firstRow="1" w:lastRow="0" w:firstColumn="0" w:lastColumn="0" w:noHBand="0" w:noVBand="1"/>
       </w:tblPr>
       <w:tblGrid>
-        <w:gridCol w:w="3590"/>
-        <w:gridCol w:w="5312"/>
+        <w:gridCol w:w="3710"/>
+        <w:gridCol w:w="5500"/>
       </w:tblGrid>
       <w:tr>
         <w:tc>
@@ -573,7 +589,7 @@
                 <w:rFonts w:cs="Arial"/>
                 <w:szCs w:val="36"/>
               </w:rPr>
-              <w:t>Se connecter avec le compte Admin</w:t>
+              <w:t xml:space="preserve">La liste des utilisateurs présents sur la base de données est affiché </w:t>
             </w:r>
           </w:p>
         </w:tc>
@@ -606,44 +622,7 @@
                 <w:rFonts w:cs="Arial"/>
                 <w:szCs w:val="36"/>
               </w:rPr>
-              <w:t xml:space="preserve">-&gt; si le mot de passe est OK accès à la page </w:t>
-            </w:r>
-            <w:proofErr w:type="spellStart"/>
-            <w:r>
-              <w:rPr>
-                <w:rFonts w:cs="Arial"/>
-                <w:szCs w:val="36"/>
-              </w:rPr>
-              <w:t>Administrator</w:t>
-            </w:r>
-            <w:proofErr w:type="spellEnd"/>
-            <w:r>
-              <w:rPr>
-                <w:rFonts w:cs="Arial"/>
-                <w:szCs w:val="36"/>
-              </w:rPr>
-              <w:t xml:space="preserve"> </w:t>
-            </w:r>
-            <w:r>
-              <w:rPr>
-                <w:rFonts w:cs="Arial"/>
-                <w:szCs w:val="36"/>
-              </w:rPr>
-              <w:sym w:font="Wingdings" w:char="F0E0"/>
-            </w:r>
-            <w:r>
-              <w:rPr>
-                <w:rFonts w:cs="Arial"/>
-                <w:szCs w:val="36"/>
-              </w:rPr>
-              <w:t xml:space="preserve"> Scénario </w:t>
-            </w:r>
-            <w:r>
-              <w:rPr>
-                <w:rFonts w:cs="Arial"/>
-                <w:szCs w:val="36"/>
-              </w:rPr>
-              <w:t>Consulter les utilisateurs présents et leurs droits</w:t>
+              <w:t>-&gt; Si une case est cochée : son contenu est affiché quand son propriétaire y accède</w:t>
             </w:r>
           </w:p>
           <w:p>
@@ -658,7 +637,97 @@
                 <w:rFonts w:cs="Arial"/>
                 <w:szCs w:val="36"/>
               </w:rPr>
-              <w:t>-&gt; si le mot de passe n’est pas OK Message d’erreur et effacement des champs</w:t>
+              <w:t>-&gt; Si une case est décochée : son contenu n’est pas affiché à son propriétaire et le message : Votre compte a été désactivé, prenez contact avec l’admin</w:t>
+            </w:r>
+          </w:p>
+        </w:tc>
+      </w:tr>
+      <w:tr>
+        <w:tc>
+          <w:tcPr>
+            <w:tcW w:w="3710" w:type="dxa"/>
+            <w:tcBorders>
+              <w:top w:val="single" w:sz="8" w:space="0" w:color="000000"/>
+              <w:left w:val="single" w:sz="8" w:space="0" w:color="000000"/>
+              <w:bottom w:val="single" w:sz="8" w:space="0" w:color="000000"/>
+              <w:right w:val="single" w:sz="8" w:space="0" w:color="000000"/>
+            </w:tcBorders>
+            <w:shd w:val="clear" w:color="auto" w:fill="E7F3F4"/>
+            <w:tcMar>
+              <w:top w:w="72" w:type="dxa"/>
+              <w:left w:w="144" w:type="dxa"/>
+              <w:bottom w:w="72" w:type="dxa"/>
+              <w:right w:w="144" w:type="dxa"/>
+            </w:tcMar>
+          </w:tcPr>
+          <w:p>
+            <w:pPr>
+              <w:rPr>
+                <w:rFonts w:cs="Arial"/>
+                <w:szCs w:val="36"/>
+              </w:rPr>
+            </w:pPr>
+            <w:r>
+              <w:rPr>
+                <w:rFonts w:cs="Arial"/>
+                <w:szCs w:val="36"/>
+              </w:rPr>
+              <w:t>Appuyer sur la combo box En dessous de</w:t>
+            </w:r>
+            <w:r>
+              <w:rPr>
+                <w:rFonts w:cs="Arial"/>
+                <w:szCs w:val="36"/>
+              </w:rPr>
+              <w:t xml:space="preserve"> Compte activé ?</w:t>
+            </w:r>
+          </w:p>
+        </w:tc>
+        <w:tc>
+          <w:tcPr>
+            <w:tcW w:w="5500" w:type="dxa"/>
+            <w:tcBorders>
+              <w:top w:val="single" w:sz="8" w:space="0" w:color="000000"/>
+              <w:left w:val="single" w:sz="8" w:space="0" w:color="000000"/>
+              <w:bottom w:val="single" w:sz="8" w:space="0" w:color="000000"/>
+              <w:right w:val="single" w:sz="8" w:space="0" w:color="000000"/>
+            </w:tcBorders>
+            <w:shd w:val="clear" w:color="auto" w:fill="E7F3F4"/>
+            <w:tcMar>
+              <w:top w:w="72" w:type="dxa"/>
+              <w:left w:w="144" w:type="dxa"/>
+              <w:bottom w:w="72" w:type="dxa"/>
+              <w:right w:w="144" w:type="dxa"/>
+            </w:tcMar>
+          </w:tcPr>
+          <w:p>
+            <w:pPr>
+              <w:rPr>
+                <w:rFonts w:cs="Arial"/>
+                <w:szCs w:val="36"/>
+              </w:rPr>
+            </w:pPr>
+            <w:r>
+              <w:rPr>
+                <w:rFonts w:cs="Arial"/>
+                <w:szCs w:val="36"/>
+              </w:rPr>
+              <w:t>-&gt; Si la case est cochée, elle est décochée (le compte est désactivé)</w:t>
+            </w:r>
+          </w:p>
+          <w:p>
+            <w:pPr>
+              <w:rPr>
+                <w:rFonts w:cs="Arial"/>
+                <w:szCs w:val="36"/>
+              </w:rPr>
+            </w:pPr>
+            <w:r>
+              <w:rPr>
+                <w:rFonts w:cs="Arial"/>
+                <w:szCs w:val="36"/>
+              </w:rPr>
+              <w:t>-&gt; Si la case est décochée, elle est cochée (le compte est visible par son propriétaire)</w:t>
             </w:r>
           </w:p>
         </w:tc>
@@ -670,8 +739,6 @@
           <w:sz w:val="40"/>
         </w:rPr>
       </w:pPr>
-      <w:bookmarkStart w:id="0" w:name="_GoBack"/>
-      <w:bookmarkEnd w:id="0"/>
     </w:p>
     <w:sectPr>
       <w:headerReference w:type="default" r:id="rId6"/>
@@ -875,7 +942,7 @@
                       </a:ln>
                       <a:extLst>
                         <a:ext uri="{909E8E84-426E-40dd-AFC4-6F175D3DCCD1}">
-                          <a14:hiddenFill xmlns:mo="http://schemas.microsoft.com/office/mac/office/2008/main" xmlns:mv="urn:schemas-microsoft-com:mac:vml" xmlns="" xmlns:lc="http://schemas.openxmlformats.org/drawingml/2006/lockedCanvas" xmlns:a14="http://schemas.microsoft.com/office/drawing/2010/main" xmlns:w="http://schemas.openxmlformats.org/wordprocessingml/2006/main" xmlns:w10="urn:schemas-microsoft-com:office:word" xmlns:v="urn:schemas-microsoft-com:vml" xmlns:o="urn:schemas-microsoft-com:office:office">
+                          <a14:hiddenFill xmlns:o="urn:schemas-microsoft-com:office:office" xmlns:v="urn:schemas-microsoft-com:vml" xmlns:w10="urn:schemas-microsoft-com:office:word" xmlns:w="http://schemas.openxmlformats.org/wordprocessingml/2006/main" xmlns:a14="http://schemas.microsoft.com/office/drawing/2010/main" xmlns:lc="http://schemas.openxmlformats.org/drawingml/2006/lockedCanvas" xmlns="" xmlns:mv="urn:schemas-microsoft-com:mac:vml" xmlns:mo="http://schemas.microsoft.com/office/mac/office/2008/main">
                             <a:noFill/>
                           </a14:hiddenFill>
                         </a:ext>
@@ -896,7 +963,7 @@
         </mc:Choice>
         <mc:Fallback>
           <w:pict>
-            <v:line w14:anchorId="3D60A3AE" id="Connecteur droit 1" o:spid="_x0000_s1026" style="position:absolute;z-index:251660288;visibility:visible;mso-wrap-style:square;mso-width-percent:0;mso-height-percent:0;mso-wrap-distance-left:9pt;mso-wrap-distance-top:0;mso-wrap-distance-right:9pt;mso-wrap-distance-bottom:0;mso-position-horizontal:absolute;mso-position-horizontal-relative:text;mso-position-vertical:absolute;mso-position-vertical-relative:text;mso-width-percent:0;mso-height-percent:0;mso-width-relative:page;mso-height-relative:page" from="-2.55pt,8.6pt" to="454.95pt,8.6pt" o:gfxdata="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" o:allowincell="f" strokeweight="1pt"/>
+            <v:line w14:anchorId="4459E0BB" id="Connecteur droit 1" o:spid="_x0000_s1026" style="position:absolute;z-index:251660288;visibility:visible;mso-wrap-style:square;mso-width-percent:0;mso-height-percent:0;mso-wrap-distance-left:9pt;mso-wrap-distance-top:0;mso-wrap-distance-right:9pt;mso-wrap-distance-bottom:0;mso-position-horizontal:absolute;mso-position-horizontal-relative:text;mso-position-vertical:absolute;mso-position-vertical-relative:text;mso-width-percent:0;mso-height-percent:0;mso-width-relative:page;mso-height-relative:page" from="-2.55pt,8.6pt" to="454.95pt,8.6pt" o:gfxdata="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" o:allowincell="f" strokeweight="1pt"/>
           </w:pict>
         </mc:Fallback>
       </mc:AlternateContent>

</xml_diff>